<commit_message>
Add Bond Hearing Dialog and Template.
Bond Hearing opening and passing main window tests.


Added bond hearing test file.


Updated tests.


Connected Bond Hearing Info Checker.


Added test to create entry.


Test create all entries opening Bond Hearing entry.


Added test for bond decision model update.


Model for bond modification updating.


Template updated for all bond motion conditions.


Updated Bond Hearing UI.


Added info check for bond modification decision.


Hide bond boxes when not used working.


All tests green.
</commit_message>
<xml_diff>
--- a/tests/resources/Saved/21CRB01268_Crim_Traffic Judgment Entry.docx
+++ b/tests/resources/Saved/21CRB01268_Crim_Traffic Judgment Entry.docx
@@ -239,7 +239,7 @@
           <w:sz w:val="20"/>
           <w:szCs w:val="20"/>
         </w:rPr>
-        <w:t>o</w:t>
+        <w:t xml:space="preserve">o</w:t>
       </w:r>
       <w:r>
         <w:rPr>
@@ -582,7 +582,7 @@
           <w:szCs w:val="20"/>
           <w:lang w:val="en-CA"/>
         </w:rPr>
-        <w:t>Defendant appeared in Court</w:t>
+        <w:t xml:space="preserve">Defendant appeared in Court</w:t>
       </w:r>
       <w:r>
         <w:rPr>
@@ -606,7 +606,7 @@
           <w:sz w:val="20"/>
           <w:szCs w:val="20"/>
         </w:rPr>
-        <w:t xml:space="preserve"> on March 06, 2022.</w:t>
+        <w:t xml:space="preserve"> on March 19, 2022.</w:t>
       </w:r>
       <w:r>
         <w:rPr>
@@ -624,60 +624,6 @@
           <w:szCs w:val="20"/>
         </w:rPr>
         <w:t xml:space="preserve">Defendant waived right to counsel. </w:t>
-      </w:r>
-      <w:r>
-        <w:rPr>
-          <w:rFonts w:ascii="Palatino Linotype" w:hAnsi="Palatino Linotype"/>
-          <w:bCs/>
-          <w:sz w:val="20"/>
-          <w:szCs w:val="20"/>
-        </w:rPr>
-        <w:t xml:space="preserve">Counsel for the State of Ohio made a motion to amend the cha</w:t>
-      </w:r>
-      <w:r>
-        <w:rPr>
-          <w:rFonts w:ascii="Palatino Linotype" w:hAnsi="Palatino Linotype"/>
-          <w:bCs/>
-          <w:sz w:val="20"/>
-          <w:szCs w:val="20"/>
-        </w:rPr>
-        <w:t>rge(s) in the case.</w:t>
-      </w:r>
-      <w:r>
-        <w:rPr>
-          <w:rFonts w:ascii="Palatino Linotype" w:hAnsi="Palatino Linotype"/>
-          <w:bCs/>
-          <w:sz w:val="20"/>
-          <w:szCs w:val="20"/>
-        </w:rPr>
-        <w:t xml:space="preserve"> The Court found the amendment did not alter the name or identi</w:t>
-      </w:r>
-      <w:r>
-        <w:rPr>
-          <w:rFonts w:ascii="Palatino Linotype" w:hAnsi="Palatino Linotype"/>
-          <w:bCs/>
-          <w:sz w:val="20"/>
-          <w:szCs w:val="20"/>
-        </w:rPr>
-        <w:t>t</w:t>
-      </w:r>
-      <w:r>
-        <w:rPr>
-          <w:rFonts w:ascii="Palatino Linotype" w:hAnsi="Palatino Linotype"/>
-          <w:bCs/>
-          <w:sz w:val="20"/>
-          <w:szCs w:val="20"/>
-        </w:rPr>
-        <w:t xml:space="preserve">y of the offense and the motion is Granted.</w:t>
-      </w:r>
-      <w:r>
-        <w:rPr>
-          <w:rFonts w:ascii="Palatino Linotype" w:hAnsi="Palatino Linotype"/>
-          <w:bCs/>
-          <w:sz w:val="20"/>
-          <w:szCs w:val="20"/>
-        </w:rPr>
-        <w:t xml:space="preserve"> The charge(s) of Possession Drug Paraphernalia is amended to Driving Under Suspension.</w:t>
       </w:r>
       <w:r>
         <w:rPr>
@@ -796,51 +742,33 @@
         </w:rPr>
         <w:t xml:space="preserve"> </w:t>
       </w:r>
-      <w:bookmarkStart w:id="0" w:name="_Hlk97443077"/>
-      <w:r>
-        <w:rPr>
-          <w:rFonts w:ascii="Palatino Linotype" w:hAnsi="Palatino Linotype"/>
-          <w:sz w:val="20"/>
-          <w:szCs w:val="20"/>
-        </w:rPr>
-        <w:t>R.C. 2943.031.</w:t>
-      </w:r>
-      <w:r>
-        <w:rPr>
-          <w:rFonts w:ascii="Palatino Linotype" w:hAnsi="Palatino Linotype"/>
+      <w:r>
+        <w:rPr>
+          <w:rFonts w:ascii="Palatino Linotype" w:hAnsi="Palatino Linotype"/>
+          <w:vanish/>
+          <w:sz w:val="20"/>
+          <w:szCs w:val="20"/>
+        </w:rPr>
+        <w:t>R.C. 2943.031</w:t>
+      </w:r>
+      <w:r>
+        <w:rPr>
+          <w:rFonts w:ascii="Palatino Linotype" w:hAnsi="Palatino Linotype"/>
+          <w:vanish/>
+          <w:sz w:val="20"/>
+          <w:szCs w:val="20"/>
+        </w:rPr>
+        <w:t>.</w:t>
+      </w:r>
+      <w:r>
+        <w:rPr>
+          <w:rFonts w:ascii="Palatino Linotype" w:hAnsi="Palatino Linotype"/>
+          <w:vanish/>
           <w:sz w:val="20"/>
           <w:szCs w:val="20"/>
         </w:rPr>
         <w:t xml:space="preserve"> </w:t>
       </w:r>
-      <w:bookmarkEnd w:id="0"/>
-      <w:r>
-        <w:rPr>
-          <w:rFonts w:ascii="Palatino Linotype" w:hAnsi="Palatino Linotype"/>
-          <w:vanish/>
-          <w:sz w:val="20"/>
-          <w:szCs w:val="20"/>
-        </w:rPr>
-        <w:t>R.C. 2943.031</w:t>
-      </w:r>
-      <w:r>
-        <w:rPr>
-          <w:rFonts w:ascii="Palatino Linotype" w:hAnsi="Palatino Linotype"/>
-          <w:vanish/>
-          <w:sz w:val="20"/>
-          <w:szCs w:val="20"/>
-        </w:rPr>
-        <w:t>.</w:t>
-      </w:r>
-      <w:r>
-        <w:rPr>
-          <w:rFonts w:ascii="Palatino Linotype" w:hAnsi="Palatino Linotype"/>
-          <w:vanish/>
-          <w:sz w:val="20"/>
-          <w:szCs w:val="20"/>
-        </w:rPr>
-        <w:t xml:space="preserve"> </w:t>
-      </w:r>
       <w:r>
         <w:rPr>
           <w:rFonts w:ascii="Palatino Linotype" w:hAnsi="Palatino Linotype"/>
@@ -848,6 +776,14 @@
           <w:szCs w:val="20"/>
         </w:rPr>
         <w:t>The Court, finding that the Defendant entered the plea knowingly, intelligently, and voluntarily, accepted the plea and entered the following sentence:</w:t>
+      </w:r>
+      <w:r>
+        <w:rPr>
+          <w:rFonts w:ascii="Palatino Linotype" w:hAnsi="Palatino Linotype"/>
+          <w:sz w:val="20"/>
+          <w:szCs w:val="20"/>
+        </w:rPr>
+        <w:t xml:space="preserve"/>
       </w:r>
       <w:r>
         <w:rPr>
@@ -876,8 +812,9 @@
         <w:tblLook w:val="04A0" w:firstRow="1" w:lastRow="0" w:firstColumn="1" w:lastColumn="0" w:noHBand="0" w:noVBand="1"/>
       </w:tblPr>
       <w:tblGrid>
-        <w:gridCol w:w="4642"/>
-        <w:gridCol w:w="4019"/>
+        <w:gridCol w:w="2726"/>
+        <w:gridCol w:w="2103"/>
+        <w:gridCol w:w="3833"/>
       </w:tblGrid>
       <w:tr>
         <w:trPr>
@@ -955,7 +892,47 @@
                 <w:sz w:val="20"/>
                 <w:szCs w:val="20"/>
               </w:rPr>
-              <w:t xml:space="preserve">Possession Drug Paraphernalia - AMENDED to Driving Under Suspension</w:t>
+              <w:lastRenderedPageBreak/>
+              <w:t xml:space="preserve">Possession Drug Paraphernalia</w:t>
+            </w:r>
+          </w:p>
+        </w:tc>
+        <w:tc>
+          <w:tcPr>
+            <w:tcW w:w="3289" w:type="dxa"/>
+          </w:tcPr>
+          <w:p>
+            <w:pPr>
+              <w:tabs>
+                <w:tab w:val="left" w:pos="-1080"/>
+                <w:tab w:val="left" w:pos="-720"/>
+                <w:tab w:val="left" w:pos="0"/>
+                <w:tab w:val="left" w:pos="720"/>
+                <w:tab w:val="left" w:pos="1440"/>
+                <w:tab w:val="left" w:pos="2160"/>
+                <w:tab w:val="left" w:pos="2880"/>
+                <w:tab w:val="left" w:pos="3600"/>
+                <w:tab w:val="left" w:pos="4320"/>
+                <w:tab w:val="left" w:pos="4680"/>
+              </w:tabs>
+              <w:rPr>
+                <w:rFonts w:ascii="Palatino Linotype" w:hAnsi="Palatino Linotype"/>
+                <w:b/>
+                <w:bCs/>
+                <w:sz w:val="20"/>
+                <w:szCs w:val="20"/>
+              </w:rPr>
+            </w:pPr>
+            <w:r>
+              <w:rPr>
+                <w:rFonts w:ascii="Palatino Linotype" w:hAnsi="Palatino Linotype"/>
+                <w:b/>
+                <w:bCs/>
+                <w:sz w:val="20"/>
+                <w:szCs w:val="20"/>
+              </w:rPr>
+              <w:lastRenderedPageBreak/>
+              <w:t xml:space="preserve">Disorderly Conduct - Persistent</w:t>
             </w:r>
           </w:p>
         </w:tc>
@@ -998,7 +975,6 @@
                 <w:sz w:val="20"/>
                 <w:szCs w:val="20"/>
               </w:rPr>
-              <w:lastRenderedPageBreak/>
               <w:t>Statute/Ord.</w:t>
             </w:r>
           </w:p>
@@ -1037,7 +1013,45 @@
                 <w:sz w:val="20"/>
                 <w:szCs w:val="20"/>
               </w:rPr>
-              <w:t xml:space="preserve">4510.11</w:t>
+              <w:t xml:space="preserve">2925.14(C)</w:t>
+            </w:r>
+          </w:p>
+        </w:tc>
+        <w:tc>
+          <w:tcPr>
+            <w:tcW w:w="3289" w:type="dxa"/>
+          </w:tcPr>
+          <w:p>
+            <w:pPr>
+              <w:tabs>
+                <w:tab w:val="left" w:pos="-1080"/>
+                <w:tab w:val="left" w:pos="-720"/>
+                <w:tab w:val="left" w:pos="0"/>
+                <w:tab w:val="left" w:pos="720"/>
+                <w:tab w:val="left" w:pos="1440"/>
+                <w:tab w:val="left" w:pos="2160"/>
+                <w:tab w:val="left" w:pos="2880"/>
+                <w:tab w:val="left" w:pos="3600"/>
+                <w:tab w:val="left" w:pos="4320"/>
+                <w:tab w:val="left" w:pos="4680"/>
+              </w:tabs>
+              <w:rPr>
+                <w:rFonts w:ascii="Palatino Linotype" w:hAnsi="Palatino Linotype"/>
+                <w:b/>
+                <w:bCs/>
+                <w:sz w:val="20"/>
+                <w:szCs w:val="20"/>
+              </w:rPr>
+            </w:pPr>
+            <w:r>
+              <w:rPr>
+                <w:rFonts w:ascii="Palatino Linotype" w:hAnsi="Palatino Linotype"/>
+                <w:b/>
+                <w:bCs/>
+                <w:sz w:val="20"/>
+                <w:szCs w:val="20"/>
+              </w:rPr>
+              <w:t xml:space="preserve">2917.11(A)(1)</w:t>
             </w:r>
           </w:p>
         </w:tc>
@@ -1118,7 +1132,45 @@
                 <w:sz w:val="20"/>
                 <w:szCs w:val="20"/>
               </w:rPr>
-              <w:t xml:space="preserve">M1</w:t>
+              <w:t xml:space="preserve">M4</w:t>
+            </w:r>
+          </w:p>
+        </w:tc>
+        <w:tc>
+          <w:tcPr>
+            <w:tcW w:w="3289" w:type="dxa"/>
+          </w:tcPr>
+          <w:p>
+            <w:pPr>
+              <w:tabs>
+                <w:tab w:val="left" w:pos="-1080"/>
+                <w:tab w:val="left" w:pos="-720"/>
+                <w:tab w:val="left" w:pos="0"/>
+                <w:tab w:val="left" w:pos="720"/>
+                <w:tab w:val="left" w:pos="1440"/>
+                <w:tab w:val="left" w:pos="2160"/>
+                <w:tab w:val="left" w:pos="2880"/>
+                <w:tab w:val="left" w:pos="3600"/>
+                <w:tab w:val="left" w:pos="4320"/>
+                <w:tab w:val="left" w:pos="4680"/>
+              </w:tabs>
+              <w:rPr>
+                <w:rFonts w:ascii="Palatino Linotype" w:hAnsi="Palatino Linotype"/>
+                <w:b/>
+                <w:bCs/>
+                <w:sz w:val="20"/>
+                <w:szCs w:val="20"/>
+              </w:rPr>
+            </w:pPr>
+            <w:r>
+              <w:rPr>
+                <w:rFonts w:ascii="Palatino Linotype" w:hAnsi="Palatino Linotype"/>
+                <w:b/>
+                <w:bCs/>
+                <w:sz w:val="20"/>
+                <w:szCs w:val="20"/>
+              </w:rPr>
+              <w:t xml:space="preserve">M4</w:t>
             </w:r>
           </w:p>
         </w:tc>
@@ -1162,6 +1214,44 @@
                 <w:szCs w:val="20"/>
               </w:rPr>
               <w:t>Plea</w:t>
+            </w:r>
+          </w:p>
+        </w:tc>
+        <w:tc>
+          <w:tcPr>
+            <w:tcW w:w="3289" w:type="dxa"/>
+          </w:tcPr>
+          <w:p>
+            <w:pPr>
+              <w:tabs>
+                <w:tab w:val="left" w:pos="-1080"/>
+                <w:tab w:val="left" w:pos="-720"/>
+                <w:tab w:val="left" w:pos="0"/>
+                <w:tab w:val="left" w:pos="720"/>
+                <w:tab w:val="left" w:pos="1440"/>
+                <w:tab w:val="left" w:pos="2160"/>
+                <w:tab w:val="left" w:pos="2880"/>
+                <w:tab w:val="left" w:pos="3600"/>
+                <w:tab w:val="left" w:pos="4320"/>
+                <w:tab w:val="left" w:pos="4680"/>
+              </w:tabs>
+              <w:rPr>
+                <w:rFonts w:ascii="Palatino Linotype" w:hAnsi="Palatino Linotype"/>
+                <w:b/>
+                <w:bCs/>
+                <w:sz w:val="20"/>
+                <w:szCs w:val="20"/>
+              </w:rPr>
+            </w:pPr>
+            <w:r>
+              <w:rPr>
+                <w:rFonts w:ascii="Palatino Linotype" w:hAnsi="Palatino Linotype"/>
+                <w:b/>
+                <w:bCs/>
+                <w:sz w:val="20"/>
+                <w:szCs w:val="20"/>
+              </w:rPr>
+              <w:t xml:space="preserve">No Contest</w:t>
             </w:r>
           </w:p>
         </w:tc>
@@ -1284,6 +1374,44 @@
             </w:r>
           </w:p>
         </w:tc>
+        <w:tc>
+          <w:tcPr>
+            <w:tcW w:w="3289" w:type="dxa"/>
+          </w:tcPr>
+          <w:p>
+            <w:pPr>
+              <w:tabs>
+                <w:tab w:val="left" w:pos="-1080"/>
+                <w:tab w:val="left" w:pos="-720"/>
+                <w:tab w:val="left" w:pos="0"/>
+                <w:tab w:val="left" w:pos="720"/>
+                <w:tab w:val="left" w:pos="1440"/>
+                <w:tab w:val="left" w:pos="2160"/>
+                <w:tab w:val="left" w:pos="2880"/>
+                <w:tab w:val="left" w:pos="3600"/>
+                <w:tab w:val="left" w:pos="4320"/>
+                <w:tab w:val="left" w:pos="4680"/>
+              </w:tabs>
+              <w:rPr>
+                <w:rFonts w:ascii="Palatino Linotype" w:hAnsi="Palatino Linotype"/>
+                <w:b/>
+                <w:bCs/>
+                <w:sz w:val="20"/>
+                <w:szCs w:val="20"/>
+              </w:rPr>
+            </w:pPr>
+            <w:r>
+              <w:rPr>
+                <w:rFonts w:ascii="Palatino Linotype" w:hAnsi="Palatino Linotype"/>
+                <w:b/>
+                <w:bCs/>
+                <w:sz w:val="20"/>
+                <w:szCs w:val="20"/>
+              </w:rPr>
+              <w:t xml:space="preserve">Guilty</w:t>
+            </w:r>
+          </w:p>
+        </w:tc>
       </w:tr>
       <w:tr>
         <w:trPr>
@@ -1324,6 +1452,44 @@
                 <w:szCs w:val="20"/>
               </w:rPr>
               <w:t>Fine Amount</w:t>
+            </w:r>
+          </w:p>
+        </w:tc>
+        <w:tc>
+          <w:tcPr>
+            <w:tcW w:w="3289" w:type="dxa"/>
+          </w:tcPr>
+          <w:p>
+            <w:pPr>
+              <w:tabs>
+                <w:tab w:val="left" w:pos="-1080"/>
+                <w:tab w:val="left" w:pos="-720"/>
+                <w:tab w:val="left" w:pos="0"/>
+                <w:tab w:val="left" w:pos="720"/>
+                <w:tab w:val="left" w:pos="1440"/>
+                <w:tab w:val="left" w:pos="2160"/>
+                <w:tab w:val="left" w:pos="2880"/>
+                <w:tab w:val="left" w:pos="3600"/>
+                <w:tab w:val="left" w:pos="4320"/>
+                <w:tab w:val="left" w:pos="4680"/>
+              </w:tabs>
+              <w:rPr>
+                <w:rFonts w:ascii="Palatino Linotype" w:hAnsi="Palatino Linotype"/>
+                <w:b/>
+                <w:bCs/>
+                <w:sz w:val="20"/>
+                <w:szCs w:val="20"/>
+              </w:rPr>
+            </w:pPr>
+            <w:r>
+              <w:rPr>
+                <w:rFonts w:ascii="Palatino Linotype" w:hAnsi="Palatino Linotype"/>
+                <w:b/>
+                <w:bCs/>
+                <w:sz w:val="20"/>
+                <w:szCs w:val="20"/>
+              </w:rPr>
+              <w:t xml:space="preserve">$ 0</w:t>
             </w:r>
           </w:p>
         </w:tc>
@@ -1466,6 +1632,44 @@
             </w:r>
           </w:p>
         </w:tc>
+        <w:tc>
+          <w:tcPr>
+            <w:tcW w:w="3289" w:type="dxa"/>
+          </w:tcPr>
+          <w:p>
+            <w:pPr>
+              <w:tabs>
+                <w:tab w:val="left" w:pos="-1080"/>
+                <w:tab w:val="left" w:pos="-720"/>
+                <w:tab w:val="left" w:pos="0"/>
+                <w:tab w:val="left" w:pos="720"/>
+                <w:tab w:val="left" w:pos="1440"/>
+                <w:tab w:val="left" w:pos="2160"/>
+                <w:tab w:val="left" w:pos="2880"/>
+                <w:tab w:val="left" w:pos="3600"/>
+                <w:tab w:val="left" w:pos="4320"/>
+                <w:tab w:val="left" w:pos="4680"/>
+              </w:tabs>
+              <w:rPr>
+                <w:rFonts w:ascii="Palatino Linotype" w:hAnsi="Palatino Linotype"/>
+                <w:b/>
+                <w:bCs/>
+                <w:sz w:val="20"/>
+                <w:szCs w:val="20"/>
+              </w:rPr>
+            </w:pPr>
+            <w:r>
+              <w:rPr>
+                <w:rFonts w:ascii="Palatino Linotype" w:hAnsi="Palatino Linotype"/>
+                <w:b/>
+                <w:bCs/>
+                <w:sz w:val="20"/>
+                <w:szCs w:val="20"/>
+              </w:rPr>
+              <w:t xml:space="preserve">$ 0</w:t>
+            </w:r>
+          </w:p>
+        </w:tc>
       </w:tr>
       <w:tr>
         <w:trPr>
@@ -1506,6 +1710,44 @@
                 <w:szCs w:val="20"/>
               </w:rPr>
               <w:t>Jail Days</w:t>
+            </w:r>
+          </w:p>
+        </w:tc>
+        <w:tc>
+          <w:tcPr>
+            <w:tcW w:w="3289" w:type="dxa"/>
+          </w:tcPr>
+          <w:p>
+            <w:pPr>
+              <w:tabs>
+                <w:tab w:val="left" w:pos="-1080"/>
+                <w:tab w:val="left" w:pos="-720"/>
+                <w:tab w:val="left" w:pos="0"/>
+                <w:tab w:val="left" w:pos="720"/>
+                <w:tab w:val="left" w:pos="1440"/>
+                <w:tab w:val="left" w:pos="2160"/>
+                <w:tab w:val="left" w:pos="2880"/>
+                <w:tab w:val="left" w:pos="3600"/>
+                <w:tab w:val="left" w:pos="4320"/>
+                <w:tab w:val="left" w:pos="4680"/>
+              </w:tabs>
+              <w:rPr>
+                <w:rFonts w:ascii="Palatino Linotype" w:hAnsi="Palatino Linotype"/>
+                <w:b/>
+                <w:bCs/>
+                <w:sz w:val="20"/>
+                <w:szCs w:val="20"/>
+              </w:rPr>
+            </w:pPr>
+            <w:r>
+              <w:rPr>
+                <w:rFonts w:ascii="Palatino Linotype" w:hAnsi="Palatino Linotype"/>
+                <w:b/>
+                <w:bCs/>
+                <w:sz w:val="20"/>
+                <w:szCs w:val="20"/>
+              </w:rPr>
+              <w:t xml:space="preserve">4</w:t>
             </w:r>
           </w:p>
         </w:tc>
@@ -1648,12 +1890,328 @@
             </w:r>
           </w:p>
         </w:tc>
+        <w:tc>
+          <w:tcPr>
+            <w:tcW w:w="3289" w:type="dxa"/>
+          </w:tcPr>
+          <w:p>
+            <w:pPr>
+              <w:tabs>
+                <w:tab w:val="left" w:pos="-1080"/>
+                <w:tab w:val="left" w:pos="-720"/>
+                <w:tab w:val="left" w:pos="0"/>
+                <w:tab w:val="left" w:pos="720"/>
+                <w:tab w:val="left" w:pos="1440"/>
+                <w:tab w:val="left" w:pos="2160"/>
+                <w:tab w:val="left" w:pos="2880"/>
+                <w:tab w:val="left" w:pos="3600"/>
+                <w:tab w:val="left" w:pos="4320"/>
+                <w:tab w:val="left" w:pos="4680"/>
+              </w:tabs>
+              <w:rPr>
+                <w:rFonts w:ascii="Palatino Linotype" w:hAnsi="Palatino Linotype"/>
+                <w:b/>
+                <w:bCs/>
+                <w:sz w:val="20"/>
+                <w:szCs w:val="20"/>
+              </w:rPr>
+            </w:pPr>
+            <w:r>
+              <w:rPr>
+                <w:rFonts w:ascii="Palatino Linotype" w:hAnsi="Palatino Linotype"/>
+                <w:b/>
+                <w:bCs/>
+                <w:sz w:val="20"/>
+                <w:szCs w:val="20"/>
+              </w:rPr>
+              <w:t xml:space="preserve">None</w:t>
+            </w:r>
+          </w:p>
+        </w:tc>
       </w:tr>
     </w:tbl>
     <w:p>
       <w:pPr>
-        <w:spacing w:line="276" w:lineRule="auto"/>
         <w:jc w:val="both"/>
+        <w:rPr>
+          <w:rFonts w:ascii="Palatino Linotype" w:hAnsi="Palatino Linotype"/>
+          <w:sz w:val="20"/>
+          <w:szCs w:val="20"/>
+        </w:rPr>
+      </w:pPr>
+      <w:r>
+        <w:rPr>
+          <w:rFonts w:ascii="Palatino Linotype" w:hAnsi="Palatino Linotype"/>
+          <w:sz w:val="20"/>
+          <w:szCs w:val="20"/>
+        </w:rPr>
+        <w:t xml:space="preserve"/>
+      </w:r>
+      <w:r>
+        <w:rPr>
+          <w:rFonts w:ascii="Palatino Linotype" w:hAnsi="Palatino Linotype"/>
+          <w:sz w:val="20"/>
+          <w:szCs w:val="20"/>
+        </w:rPr>
+        <w:t xml:space="preserve"/>
+      </w:r>
+      <w:r>
+        <w:rPr>
+          <w:rFonts w:ascii="Palatino Linotype" w:hAnsi="Palatino Linotype"/>
+          <w:sz w:val="20"/>
+          <w:szCs w:val="20"/>
+        </w:rPr>
+        <w:t xml:space="preserve"/>
+      </w:r>
+      <w:r>
+        <w:rPr>
+          <w:rFonts w:ascii="Palatino Linotype" w:hAnsi="Palatino Linotype"/>
+          <w:sz w:val="20"/>
+          <w:szCs w:val="20"/>
+        </w:rPr>
+        <w:t xml:space="preserve"/>
+      </w:r>
+      <w:r>
+        <w:rPr>
+          <w:rFonts w:ascii="Palatino Linotype" w:hAnsi="Palatino Linotype"/>
+          <w:sz w:val="20"/>
+          <w:szCs w:val="20"/>
+        </w:rPr>
+        <w:t xml:space="preserve"/>
+      </w:r>
+      <w:r>
+        <w:rPr>
+          <w:rFonts w:ascii="Palatino Linotype" w:hAnsi="Palatino Linotype"/>
+          <w:sz w:val="20"/>
+          <w:szCs w:val="20"/>
+        </w:rPr>
+        <w:t xml:space="preserve"/>
+        <w:br/>
+        <w:t xml:space="preserve"/>
+      </w:r>
+      <w:r>
+        <w:rPr>
+          <w:rFonts w:ascii="Palatino Linotype" w:hAnsi="Palatino Linotype"/>
+          <w:b/>
+          <w:sz w:val="20"/>
+          <w:szCs w:val="20"/>
+        </w:rPr>
+        <w:t xml:space="preserve">Jail </w:t>
+      </w:r>
+      <w:r>
+        <w:rPr>
+          <w:rFonts w:ascii="Palatino Linotype" w:hAnsi="Palatino Linotype"/>
+          <w:b/>
+          <w:sz w:val="20"/>
+          <w:szCs w:val="20"/>
+        </w:rPr>
+        <w:t xml:space="preserve">Reporting</w:t>
+      </w:r>
+      <w:r>
+        <w:rPr>
+          <w:rFonts w:ascii="Palatino Linotype" w:hAnsi="Palatino Linotype"/>
+          <w:b/>
+          <w:sz w:val="20"/>
+          <w:szCs w:val="20"/>
+        </w:rPr>
+        <w:t xml:space="preserve"> Terms.  </w:t>
+      </w:r>
+      <w:r>
+        <w:rPr>
+          <w:rFonts w:ascii="Palatino Linotype" w:hAnsi="Palatino Linotype"/>
+          <w:sz w:val="20"/>
+          <w:szCs w:val="20"/>
+        </w:rPr>
+        <w:t xml:space="preserve">Defendant’s report date is </w:t>
+      </w:r>
+      <w:r>
+        <w:rPr>
+          <w:rFonts w:ascii="Palatino Linotype" w:hAnsi="Palatino Linotype"/>
+          <w:b/>
+          <w:sz w:val="20"/>
+          <w:szCs w:val="20"/>
+        </w:rPr>
+        <w:t xml:space="preserve">March 19, 2022</w:t>
+      </w:r>
+      <w:r>
+        <w:rPr>
+          <w:rFonts w:ascii="Palatino Linotype" w:hAnsi="Palatino Linotype"/>
+          <w:b/>
+          <w:sz w:val="20"/>
+          <w:szCs w:val="20"/>
+        </w:rPr>
+        <w:t xml:space="preserve">, at 08:30 AM</w:t>
+      </w:r>
+      <w:r>
+        <w:rPr>
+          <w:rFonts w:ascii="Palatino Linotype" w:hAnsi="Palatino Linotype"/>
+          <w:sz w:val="20"/>
+          <w:szCs w:val="20"/>
+        </w:rPr>
+        <w:t xml:space="preserve">.</w:t>
+      </w:r>
+    </w:p>
+    <w:p>
+      <w:pPr>
+        <w:pStyle w:val="ListParagraph"/>
+        <w:numPr>
+          <w:ilvl w:val="0"/>
+          <w:numId w:val="3"/>
+        </w:numPr>
+        <w:jc w:val="both"/>
+        <w:rPr>
+          <w:rFonts w:ascii="Palatino Linotype" w:hAnsi="Palatino Linotype"/>
+          <w:sz w:val="20"/>
+          <w:szCs w:val="20"/>
+        </w:rPr>
+      </w:pPr>
+      <w:r>
+        <w:rPr>
+          <w:rFonts w:ascii="Palatino Linotype" w:hAnsi="Palatino Linotype"/>
+          <w:sz w:val="20"/>
+          <w:szCs w:val="20"/>
+        </w:rPr>
+        <w:t>Defendant shall report to jail time</w:t>
+      </w:r>
+      <w:r>
+        <w:rPr>
+          <w:rFonts w:ascii="Palatino Linotype" w:hAnsi="Palatino Linotype"/>
+          <w:sz w:val="20"/>
+          <w:szCs w:val="20"/>
+        </w:rPr>
+        <w:t>l</w:t>
+      </w:r>
+      <w:r>
+        <w:rPr>
+          <w:rFonts w:ascii="Palatino Linotype" w:hAnsi="Palatino Linotype"/>
+          <w:sz w:val="20"/>
+          <w:szCs w:val="20"/>
+        </w:rPr>
+        <w:t>y and sober.</w:t>
+      </w:r>
+    </w:p>
+    <w:p>
+      <w:pPr>
+        <w:pStyle w:val="ListParagraph"/>
+        <w:numPr>
+          <w:ilvl w:val="0"/>
+          <w:numId w:val="3"/>
+        </w:numPr>
+        <w:jc w:val="both"/>
+        <w:rPr>
+          <w:rFonts w:ascii="Palatino Linotype" w:hAnsi="Palatino Linotype"/>
+          <w:sz w:val="20"/>
+          <w:szCs w:val="20"/>
+        </w:rPr>
+      </w:pPr>
+      <w:r>
+        <w:rPr>
+          <w:rFonts w:ascii="Palatino Linotype" w:hAnsi="Palatino Linotype"/>
+          <w:sz w:val="20"/>
+          <w:szCs w:val="20"/>
+        </w:rPr>
+        <w:t xml:space="preserve">The jail days imposed shall be served</w:t>
+      </w:r>
+      <w:r>
+        <w:rPr>
+          <w:rFonts w:ascii="Palatino Linotype" w:hAnsi="Palatino Linotype"/>
+          <w:sz w:val="20"/>
+          <w:szCs w:val="20"/>
+        </w:rPr>
+        <w:t xml:space="preserve"> as</w:t>
+      </w:r>
+      <w:r>
+        <w:rPr>
+          <w:rFonts w:ascii="Palatino Linotype" w:hAnsi="Palatino Linotype"/>
+          <w:sz w:val="20"/>
+          <w:szCs w:val="20"/>
+        </w:rPr>
+        <w:t xml:space="preserve"> consecutive days. </w:t>
+      </w:r>
+      <w:r>
+        <w:rPr>
+          <w:rFonts w:ascii="Palatino Linotype" w:hAnsi="Palatino Linotype"/>
+          <w:sz w:val="20"/>
+          <w:szCs w:val="20"/>
+        </w:rPr>
+        <w:t xml:space="preserve"/>
+      </w:r>
+      <w:r>
+        <w:rPr>
+          <w:rFonts w:ascii="Palatino Linotype" w:hAnsi="Palatino Linotype"/>
+          <w:sz w:val="20"/>
+          <w:szCs w:val="20"/>
+        </w:rPr>
+        <w:t xml:space="preserve"/>
+      </w:r>
+      <w:r>
+        <w:rPr>
+          <w:rFonts w:ascii="Palatino Linotype" w:hAnsi="Palatino Linotype"/>
+          <w:sz w:val="20"/>
+          <w:szCs w:val="20"/>
+        </w:rPr>
+        <w:t xml:space="preserve"/>
+      </w:r>
+    </w:p>
+    <w:p>
+      <w:pPr>
+        <w:pStyle w:val="ListParagraph"/>
+        <w:numPr>
+          <w:ilvl w:val="0"/>
+          <w:numId w:val="3"/>
+        </w:numPr>
+        <w:jc w:val="both"/>
+        <w:rPr>
+          <w:rFonts w:ascii="Palatino Linotype" w:hAnsi="Palatino Linotype"/>
+          <w:sz w:val="20"/>
+          <w:szCs w:val="20"/>
+        </w:rPr>
+      </w:pPr>
+      <w:r>
+        <w:rPr>
+          <w:rFonts w:ascii="Palatino Linotype" w:hAnsi="Palatino Linotype"/>
+          <w:sz w:val="20"/>
+          <w:szCs w:val="20"/>
+        </w:rPr>
+        <w:t>Defendant shall timely pay, or dispute, confinement costs billed pursuant to R.C. 2929.37 or be subject to certificate of judgment by the Clerk.</w:t>
+      </w:r>
+      <w:r>
+        <w:rPr>
+          <w:rFonts w:ascii="Palatino Linotype" w:hAnsi="Palatino Linotype"/>
+          <w:sz w:val="20"/>
+          <w:szCs w:val="20"/>
+        </w:rPr>
+        <w:t xml:space="preserve"> </w:t>
+      </w:r>
+      <w:r>
+        <w:rPr>
+          <w:rFonts w:ascii="Palatino Linotype" w:hAnsi="Palatino Linotype"/>
+          <w:sz w:val="20"/>
+          <w:szCs w:val="20"/>
+        </w:rPr>
+        <w:t xml:space="preserve"/>
+        <w:br/>
+        <w:t xml:space="preserve"/>
+      </w:r>
+      <w:r>
+        <w:rPr>
+          <w:rFonts w:ascii="Palatino Linotype" w:hAnsi="Palatino Linotype"/>
+          <w:sz w:val="20"/>
+          <w:szCs w:val="20"/>
+        </w:rPr>
+        <w:t xml:space="preserve"/>
+      </w:r>
+    </w:p>
+    <w:p>
+      <w:pPr>
+        <w:jc w:val="both"/>
+        <w:rPr>
+          <w:rFonts w:ascii="Palatino Linotype" w:hAnsi="Palatino Linotype"/>
+          <w:sz w:val="20"/>
+          <w:szCs w:val="20"/>
+        </w:rPr>
+      </w:pPr>
+      <w:r>
         <w:rPr>
           <w:rFonts w:ascii="Palatino Linotype" w:hAnsi="Palatino Linotype"/>
           <w:b/>
@@ -1661,17 +2219,8 @@
           <w:sz w:val="20"/>
           <w:szCs w:val="20"/>
         </w:rPr>
-      </w:pPr>
-    </w:p>
-    <w:p>
-      <w:pPr>
-        <w:jc w:val="both"/>
-        <w:rPr>
-          <w:rFonts w:ascii="Palatino Linotype" w:hAnsi="Palatino Linotype"/>
-          <w:sz w:val="20"/>
-          <w:szCs w:val="20"/>
-        </w:rPr>
-      </w:pPr>
+        <w:t xml:space="preserve">Fines and Costs.  </w:t>
+      </w:r>
       <w:r>
         <w:rPr>
           <w:rFonts w:ascii="Palatino Linotype" w:hAnsi="Palatino Linotype"/>
@@ -1680,7 +2229,77 @@
           <w:sz w:val="20"/>
           <w:szCs w:val="20"/>
         </w:rPr>
-        <w:t xml:space="preserve">Fines and Costs.  </w:t>
+        <w:t xml:space="preserve"/>
+      </w:r>
+      <w:r>
+        <w:rPr>
+          <w:rFonts w:ascii="Palatino Linotype" w:hAnsi="Palatino Linotype"/>
+          <w:bCs/>
+          <w:sz w:val="20"/>
+          <w:szCs w:val="20"/>
+          <w:u w:val="single"/>
+        </w:rPr>
+        <w:t xml:space="preserve">Court costs are assessed for the highest degree charge in this</w:t>
+      </w:r>
+      <w:r>
+        <w:rPr>
+          <w:rFonts w:ascii="Palatino Linotype" w:hAnsi="Palatino Linotype"/>
+          <w:bCs/>
+          <w:sz w:val="20"/>
+          <w:szCs w:val="20"/>
+          <w:u w:val="single"/>
+        </w:rPr>
+        <w:t xml:space="preserve"> case</w:t>
+      </w:r>
+      <w:r>
+        <w:rPr>
+          <w:rFonts w:ascii="Palatino Linotype" w:hAnsi="Palatino Linotype"/>
+          <w:bCs/>
+          <w:sz w:val="20"/>
+          <w:szCs w:val="20"/>
+        </w:rPr>
+        <w:t xml:space="preserve">. </w:t>
+      </w:r>
+      <w:r>
+        <w:rPr>
+          <w:rFonts w:ascii="Palatino Linotype" w:hAnsi="Palatino Linotype"/>
+          <w:sz w:val="20"/>
+          <w:szCs w:val="20"/>
+        </w:rPr>
+        <w:t xml:space="preserve"/>
+      </w:r>
+      <w:r>
+        <w:rPr>
+          <w:rFonts w:ascii="Palatino Linotype" w:hAnsi="Palatino Linotype"/>
+          <w:bCs/>
+          <w:sz w:val="20"/>
+          <w:szCs w:val="20"/>
+        </w:rPr>
+        <w:t xml:space="preserve"/>
+      </w:r>
+      <w:r>
+        <w:rPr>
+          <w:rFonts w:ascii="Palatino Linotype" w:hAnsi="Palatino Linotype"/>
+          <w:sz w:val="20"/>
+          <w:szCs w:val="20"/>
+        </w:rPr>
+        <w:t xml:space="preserve"/>
+      </w:r>
+      <w:r>
+        <w:rPr>
+          <w:rFonts w:ascii="Palatino Linotype" w:hAnsi="Palatino Linotype"/>
+          <w:sz w:val="20"/>
+          <w:szCs w:val="20"/>
+        </w:rPr>
+        <w:t xml:space="preserve">Having</w:t>
+      </w:r>
+      <w:r>
+        <w:rPr>
+          <w:rFonts w:ascii="Palatino Linotype" w:hAnsi="Palatino Linotype"/>
+          <w:sz w:val="20"/>
+          <w:szCs w:val="20"/>
+        </w:rPr>
+        <w:t xml:space="preserve"> been informed of the fines </w:t>
       </w:r>
       <w:r>
         <w:rPr>
@@ -1695,72 +2314,26 @@
       <w:r>
         <w:rPr>
           <w:rFonts w:ascii="Palatino Linotype" w:hAnsi="Palatino Linotype"/>
-          <w:bCs/>
-          <w:sz w:val="20"/>
-          <w:szCs w:val="20"/>
-          <w:u w:val="single"/>
-        </w:rPr>
-        <w:t xml:space="preserve">Court costs are assessed for the highest degree charge in this</w:t>
-      </w:r>
-      <w:r>
-        <w:rPr>
-          <w:rFonts w:ascii="Palatino Linotype" w:hAnsi="Palatino Linotype"/>
-          <w:bCs/>
-          <w:sz w:val="20"/>
-          <w:szCs w:val="20"/>
-          <w:u w:val="single"/>
-        </w:rPr>
-        <w:t xml:space="preserve"> case</w:t>
-      </w:r>
-      <w:r>
-        <w:rPr>
-          <w:rFonts w:ascii="Palatino Linotype" w:hAnsi="Palatino Linotype"/>
-          <w:bCs/>
-          <w:sz w:val="20"/>
-          <w:szCs w:val="20"/>
-        </w:rPr>
-        <w:t xml:space="preserve">. </w:t>
-      </w:r>
-      <w:r>
-        <w:rPr>
-          <w:rFonts w:ascii="Palatino Linotype" w:hAnsi="Palatino Linotype"/>
-          <w:sz w:val="20"/>
-          <w:szCs w:val="20"/>
-        </w:rPr>
-        <w:t xml:space="preserve"/>
-      </w:r>
-      <w:r>
-        <w:rPr>
-          <w:rFonts w:ascii="Palatino Linotype" w:hAnsi="Palatino Linotype"/>
-          <w:bCs/>
-          <w:sz w:val="20"/>
-          <w:szCs w:val="20"/>
-        </w:rPr>
-        <w:t xml:space="preserve"/>
-      </w:r>
-      <w:r>
-        <w:rPr>
-          <w:rFonts w:ascii="Palatino Linotype" w:hAnsi="Palatino Linotype"/>
-          <w:sz w:val="20"/>
-          <w:szCs w:val="20"/>
-        </w:rPr>
-        <w:t xml:space="preserve"/>
-      </w:r>
-      <w:r>
-        <w:rPr>
-          <w:rFonts w:ascii="Palatino Linotype" w:hAnsi="Palatino Linotype"/>
-          <w:sz w:val="20"/>
-          <w:szCs w:val="20"/>
-        </w:rPr>
-        <w:t xml:space="preserve">Having</w:t>
-      </w:r>
-      <w:r>
-        <w:rPr>
-          <w:rFonts w:ascii="Palatino Linotype" w:hAnsi="Palatino Linotype"/>
-          <w:sz w:val="20"/>
-          <w:szCs w:val="20"/>
-        </w:rPr>
-        <w:t xml:space="preserve"> been informed of the fines </w:t>
+          <w:sz w:val="20"/>
+          <w:szCs w:val="20"/>
+        </w:rPr>
+        <w:t xml:space="preserve">and costs</w:t>
+      </w:r>
+      <w:r>
+        <w:rPr>
+          <w:rFonts w:ascii="Palatino Linotype" w:hAnsi="Palatino Linotype"/>
+          <w:sz w:val="20"/>
+          <w:szCs w:val="20"/>
+        </w:rPr>
+        <w:t xml:space="preserve"> </w:t>
+      </w:r>
+      <w:r>
+        <w:rPr>
+          <w:rFonts w:ascii="Palatino Linotype" w:hAnsi="Palatino Linotype"/>
+          <w:sz w:val="20"/>
+          <w:szCs w:val="20"/>
+        </w:rPr>
+        <w:t xml:space="preserve">owed, Defendant expressed an ability to pay </w:t>
       </w:r>
       <w:r>
         <w:rPr>
@@ -1770,31 +2343,32 @@
           <w:sz w:val="20"/>
           <w:szCs w:val="20"/>
         </w:rPr>
-        <w:t xml:space="preserve"/>
-      </w:r>
-      <w:r>
-        <w:rPr>
-          <w:rFonts w:ascii="Palatino Linotype" w:hAnsi="Palatino Linotype"/>
-          <w:sz w:val="20"/>
-          <w:szCs w:val="20"/>
-        </w:rPr>
-        <w:t xml:space="preserve">and costs</w:t>
-      </w:r>
-      <w:r>
-        <w:rPr>
-          <w:rFonts w:ascii="Palatino Linotype" w:hAnsi="Palatino Linotype"/>
-          <w:sz w:val="20"/>
-          <w:szCs w:val="20"/>
-        </w:rPr>
-        <w:t xml:space="preserve"> </w:t>
-      </w:r>
-      <w:r>
-        <w:rPr>
-          <w:rFonts w:ascii="Palatino Linotype" w:hAnsi="Palatino Linotype"/>
-          <w:sz w:val="20"/>
-          <w:szCs w:val="20"/>
-        </w:rPr>
-        <w:t xml:space="preserve">owed, Defendant expressed an ability to pay </w:t>
+        <w:t xml:space="preserve">forthwith</w:t>
+      </w:r>
+      <w:r>
+        <w:rPr>
+          <w:rFonts w:ascii="Palatino Linotype" w:hAnsi="Palatino Linotype"/>
+          <w:sz w:val="20"/>
+          <w:szCs w:val="20"/>
+        </w:rPr>
+        <w:t xml:space="preserve">. </w:t>
+      </w:r>
+      <w:bookmarkStart w:id="0" w:name="_Hlk94196527"/>
+      <w:r>
+        <w:rPr>
+          <w:rFonts w:ascii="Palatino Linotype" w:hAnsi="Palatino Linotype"/>
+          <w:sz w:val="20"/>
+          <w:szCs w:val="20"/>
+        </w:rPr>
+        <w:t xml:space="preserve">Absent further order, the Court finds Defendant is able and shall pay</w:t>
+      </w:r>
+      <w:r>
+        <w:rPr>
+          <w:rFonts w:ascii="Palatino Linotype" w:hAnsi="Palatino Linotype"/>
+          <w:sz w:val="20"/>
+          <w:szCs w:val="20"/>
+        </w:rPr>
+        <w:t xml:space="preserve"> the fines </w:t>
       </w:r>
       <w:r>
         <w:rPr>
@@ -1804,33 +2378,33 @@
           <w:sz w:val="20"/>
           <w:szCs w:val="20"/>
         </w:rPr>
-        <w:t xml:space="preserve">forthwith</w:t>
-      </w:r>
-      <w:r>
-        <w:rPr>
-          <w:rFonts w:ascii="Palatino Linotype" w:hAnsi="Palatino Linotype"/>
-          <w:sz w:val="20"/>
-          <w:szCs w:val="20"/>
-        </w:rPr>
-        <w:t xml:space="preserve">. </w:t>
-      </w:r>
-      <w:bookmarkStart w:id="1" w:name="_Hlk94196527"/>
-      <w:r>
-        <w:rPr>
-          <w:rFonts w:ascii="Palatino Linotype" w:hAnsi="Palatino Linotype"/>
-          <w:sz w:val="20"/>
-          <w:szCs w:val="20"/>
-        </w:rPr>
-        <w:t xml:space="preserve">Absent further order, the Court finds Defendant is able and shall pay</w:t>
-      </w:r>
-      <w:r>
-        <w:rPr>
-          <w:rFonts w:ascii="Palatino Linotype" w:hAnsi="Palatino Linotype"/>
-          <w:sz w:val="20"/>
-          <w:szCs w:val="20"/>
-        </w:rPr>
-        <w:t xml:space="preserve"> the fines </w:t>
-      </w:r>
+        <w:t xml:space="preserve"/>
+      </w:r>
+      <w:r>
+        <w:rPr>
+          <w:rFonts w:ascii="Palatino Linotype" w:hAnsi="Palatino Linotype"/>
+          <w:sz w:val="20"/>
+          <w:szCs w:val="20"/>
+        </w:rPr>
+        <w:t xml:space="preserve">and costs</w:t>
+      </w:r>
+      <w:r>
+        <w:rPr>
+          <w:rFonts w:ascii="Palatino Linotype" w:hAnsi="Palatino Linotype"/>
+          <w:sz w:val="20"/>
+          <w:szCs w:val="20"/>
+        </w:rPr>
+        <w:t xml:space="preserve"> </w:t>
+      </w:r>
+      <w:r>
+        <w:rPr>
+          <w:rFonts w:ascii="Palatino Linotype" w:hAnsi="Palatino Linotype"/>
+          <w:sz w:val="20"/>
+          <w:szCs w:val="20"/>
+        </w:rPr>
+        <w:t xml:space="preserve">in full by </w:t>
+      </w:r>
+      <w:bookmarkEnd w:id="0"/>
       <w:r>
         <w:rPr>
           <w:rFonts w:ascii="Palatino Linotype" w:hAnsi="Palatino Linotype"/>
@@ -1839,15 +2413,15 @@
           <w:sz w:val="20"/>
           <w:szCs w:val="20"/>
         </w:rPr>
-        <w:t xml:space="preserve"/>
-      </w:r>
-      <w:r>
-        <w:rPr>
-          <w:rFonts w:ascii="Palatino Linotype" w:hAnsi="Palatino Linotype"/>
-          <w:sz w:val="20"/>
-          <w:szCs w:val="20"/>
-        </w:rPr>
-        <w:t xml:space="preserve">and costs</w:t>
+        <w:t xml:space="preserve">March 19, 2022</w:t>
+      </w:r>
+      <w:r>
+        <w:rPr>
+          <w:rFonts w:ascii="Palatino Linotype" w:hAnsi="Palatino Linotype"/>
+          <w:sz w:val="20"/>
+          <w:szCs w:val="20"/>
+        </w:rPr>
+        <w:t xml:space="preserve">.</w:t>
       </w:r>
       <w:r>
         <w:rPr>
@@ -1856,81 +2430,6 @@
           <w:szCs w:val="20"/>
         </w:rPr>
         <w:t xml:space="preserve"> </w:t>
-      </w:r>
-      <w:r>
-        <w:rPr>
-          <w:rFonts w:ascii="Palatino Linotype" w:hAnsi="Palatino Linotype"/>
-          <w:sz w:val="20"/>
-          <w:szCs w:val="20"/>
-        </w:rPr>
-        <w:t xml:space="preserve">in full by </w:t>
-      </w:r>
-      <w:bookmarkEnd w:id="1"/>
-      <w:r>
-        <w:rPr>
-          <w:rFonts w:ascii="Palatino Linotype" w:hAnsi="Palatino Linotype"/>
-          <w:b/>
-          <w:bCs/>
-          <w:sz w:val="20"/>
-          <w:szCs w:val="20"/>
-        </w:rPr>
-        <w:t xml:space="preserve">March 06, 2022</w:t>
-      </w:r>
-      <w:r>
-        <w:rPr>
-          <w:rFonts w:ascii="Palatino Linotype" w:hAnsi="Palatino Linotype"/>
-          <w:sz w:val="20"/>
-          <w:szCs w:val="20"/>
-        </w:rPr>
-        <w:t>.</w:t>
-      </w:r>
-      <w:r>
-        <w:rPr>
-          <w:rFonts w:ascii="Palatino Linotype" w:hAnsi="Palatino Linotype"/>
-          <w:sz w:val="20"/>
-          <w:szCs w:val="20"/>
-        </w:rPr>
-        <w:t xml:space="preserve"> </w:t>
-      </w:r>
-      <w:r>
-        <w:rPr>
-          <w:rFonts w:ascii="Palatino Linotype" w:hAnsi="Palatino Linotype"/>
-          <w:sz w:val="20"/>
-          <w:szCs w:val="20"/>
-        </w:rPr>
-        <w:t xml:space="preserve"/>
-      </w:r>
-      <w:r>
-        <w:rPr>
-          <w:rFonts w:ascii="Palatino Linotype" w:hAnsi="Palatino Linotype"/>
-          <w:sz w:val="20"/>
-          <w:szCs w:val="20"/>
-        </w:rPr>
-        <w:t xml:space="preserve"/>
-      </w:r>
-      <w:r>
-        <w:rPr>
-          <w:rFonts w:ascii="Palatino Linotype" w:hAnsi="Palatino Linotype"/>
-          <w:sz w:val="20"/>
-          <w:szCs w:val="20"/>
-        </w:rPr>
-        <w:t xml:space="preserve"/>
-      </w:r>
-      <w:r>
-        <w:rPr>
-          <w:rFonts w:ascii="Palatino Linotype" w:hAnsi="Palatino Linotype"/>
-          <w:sz w:val="20"/>
-          <w:szCs w:val="20"/>
-        </w:rPr>
-        <w:t xml:space="preserve"/>
-      </w:r>
-      <w:r>
-        <w:rPr>
-          <w:rFonts w:ascii="Palatino Linotype" w:hAnsi="Palatino Linotype"/>
-          <w:sz w:val="20"/>
-          <w:szCs w:val="20"/>
-        </w:rPr>
-        <w:t xml:space="preserve"/>
       </w:r>
       <w:r>
         <w:rPr>
@@ -2108,7 +2607,7 @@
           <w:sz w:val="20"/>
           <w:szCs w:val="20"/>
         </w:rPr>
-        <w:t>____________________________________</w:t>
+        <w:t xml:space="preserve">____________________________________</w:t>
       </w:r>
     </w:p>
     <w:p>
@@ -2262,7 +2761,7 @@
           <w:sz w:val="16"/>
           <w:szCs w:val="16"/>
         </w:rPr>
-        <w:t>_________</w:t>
+        <w:t xml:space="preserve">_________</w:t>
       </w:r>
       <w:r>
         <w:rPr>
@@ -2344,7 +2843,7 @@
           <w:sz w:val="16"/>
           <w:szCs w:val="16"/>
         </w:rPr>
-        <w:t xml:space="preserve"/>
+        <w:t xml:space="preserve">County Jail: PS   EM;</w:t>
       </w:r>
     </w:p>
     <w:p>
@@ -2802,7 +3301,7 @@
   <w:abstractNum w:abstractNumId="1" w15:restartNumberingAfterBreak="0">
     <w:nsid w:val="279660C9"/>
     <w:multiLevelType w:val="hybridMultilevel"/>
-    <w:tmpl w:val="672ECC5E"/>
+    <w:tmpl w:val="05247724"/>
     <w:lvl w:ilvl="0" w:tplc="04090001">
       <w:start w:val="1"/>
       <w:numFmt w:val="bullet"/>

</xml_diff>